<commit_message>
simple project to review Laravel concepts started, route and view and include, yield, extend reviewed which are useful for avoiding code redundancy and dirtyness
</commit_message>
<xml_diff>
--- a/report.docx
+++ b/report.docx
@@ -53,8 +53,6 @@
       <w:r>
         <w:t xml:space="preserve">an open-source PHP web framework, which uses </w:t>
       </w:r>
-      <w:bookmarkStart w:id="0" w:name="_GoBack"/>
-      <w:bookmarkEnd w:id="0"/>
       <w:r>
         <w:t xml:space="preserve">an </w:t>
       </w:r>
@@ -1382,15 +1380,7 @@
           <w:sz w:val="20"/>
           <w:szCs w:val="20"/>
         </w:rPr>
-        <w:t>&gt;</w:t>
-      </w:r>
-      <w:r>
-        <w:rPr>
-          <w:rFonts w:ascii="Courier New" w:hAnsi="Courier New" w:cs="Courier New"/>
-          <w:sz w:val="20"/>
-          <w:szCs w:val="20"/>
-        </w:rPr>
-        <w:t xml:space="preserve">composer global require </w:t>
+        <w:t xml:space="preserve">&gt;composer global require </w:t>
       </w:r>
       <w:proofErr w:type="spellStart"/>
       <w:r>
@@ -1632,6 +1622,551 @@
       </w:pPr>
     </w:p>
     <w:p/>
+    <w:p>
+      <w:r>
+        <w:t xml:space="preserve">I started to develop a simple project on which </w:t>
+      </w:r>
+      <w:r>
+        <w:t xml:space="preserve">to have </w:t>
+      </w:r>
+      <w:r>
+        <w:t xml:space="preserve">a </w:t>
+      </w:r>
+      <w:r>
+        <w:t>connection with the database.</w:t>
+      </w:r>
+      <w:r>
+        <w:t xml:space="preserve"> Through this project, I will review many concepts from route to model, etc.</w:t>
+      </w:r>
+    </w:p>
+    <w:p>
+      <w:r>
+        <w:t>After defini</w:t>
+      </w:r>
+      <w:r>
+        <w:t xml:space="preserve">ng routes for about and contact, for avoiding code redundancy in the frontend, we build a folder layout that is going to keep the </w:t>
+      </w:r>
+      <w:r>
+        <w:t xml:space="preserve">layout part of our project which is going to be </w:t>
+      </w:r>
+      <w:r>
+        <w:t xml:space="preserve">the </w:t>
+      </w:r>
+      <w:r>
+        <w:t xml:space="preserve">same for all </w:t>
+      </w:r>
+      <w:r>
+        <w:t xml:space="preserve">pages </w:t>
+      </w:r>
+      <w:r>
+        <w:t>of our project.</w:t>
+      </w:r>
+      <w:r>
+        <w:t xml:space="preserve"> </w:t>
+      </w:r>
+      <w:r>
+        <w:t>We should</w:t>
+      </w:r>
+      <w:r>
+        <w:t xml:space="preserve"> keep the project modular to be able to debug it easily and with </w:t>
+      </w:r>
+      <w:r>
+        <w:t xml:space="preserve">the </w:t>
+      </w:r>
+      <w:r>
+        <w:t xml:space="preserve">least effort. Another example is using the structure specified by the SASS, for example, the sidebar is better to be located in the </w:t>
+      </w:r>
+      <w:proofErr w:type="spellStart"/>
+      <w:proofErr w:type="gramStart"/>
+      <w:r>
+        <w:t>inc</w:t>
+      </w:r>
+      <w:proofErr w:type="spellEnd"/>
+      <w:proofErr w:type="gramEnd"/>
+      <w:r>
+        <w:t xml:space="preserve"> folder.</w:t>
+      </w:r>
+    </w:p>
+    <w:p>
+      <w:r>
+        <w:rPr>
+          <w:b/>
+          <w:bCs/>
+        </w:rPr>
+        <w:lastRenderedPageBreak/>
+        <w:t>Route concept</w:t>
+      </w:r>
+      <w:r>
+        <w:t>:</w:t>
+      </w:r>
+      <w:r>
+        <w:t xml:space="preserve"> </w:t>
+      </w:r>
+      <w:r>
+        <w:t xml:space="preserve">Routing in </w:t>
+      </w:r>
+      <w:proofErr w:type="spellStart"/>
+      <w:r>
+        <w:t>Laravel</w:t>
+      </w:r>
+      <w:proofErr w:type="spellEnd"/>
+      <w:r>
+        <w:t xml:space="preserve"> allows you to route all your application requests to </w:t>
+      </w:r>
+      <w:r>
+        <w:t>their</w:t>
+      </w:r>
+      <w:r>
+        <w:t xml:space="preserve"> appropriate controller</w:t>
+      </w:r>
+      <w:r>
+        <w:t>s</w:t>
+      </w:r>
+      <w:r>
+        <w:t>.</w:t>
+      </w:r>
+    </w:p>
+    <w:p>
+      <w:r>
+        <w:rPr>
+          <w:b/>
+          <w:bCs/>
+        </w:rPr>
+        <w:t>View Concept</w:t>
+      </w:r>
+      <w:r>
+        <w:t>:</w:t>
+      </w:r>
+      <w:r>
+        <w:t xml:space="preserve"> </w:t>
+      </w:r>
+      <w:r>
+        <w:t xml:space="preserve">Views hold the presentation logic of a </w:t>
+      </w:r>
+      <w:proofErr w:type="spellStart"/>
+      <w:r>
+        <w:t>Laravel</w:t>
+      </w:r>
+      <w:proofErr w:type="spellEnd"/>
+      <w:r>
+        <w:t xml:space="preserve"> application.</w:t>
+      </w:r>
+    </w:p>
+    <w:p>
+      <w:r>
+        <w:t>We use the following instruction to avoid code redundancy as explained above.</w:t>
+      </w:r>
+    </w:p>
+    <w:p>
+      <w:r>
+        <w:t>-------</w:t>
+      </w:r>
+      <w:proofErr w:type="spellStart"/>
+      <w:r>
+        <w:t>layout.</w:t>
+      </w:r>
+      <w:r>
+        <w:t>app.blade.php</w:t>
+      </w:r>
+      <w:proofErr w:type="spellEnd"/>
+      <w:r>
+        <w:t>---------</w:t>
+      </w:r>
+    </w:p>
+    <w:p>
+      <w:pPr>
+        <w:rPr>
+          <w:rFonts w:ascii="Courier New" w:hAnsi="Courier New" w:cs="Courier New"/>
+          <w:sz w:val="20"/>
+          <w:szCs w:val="20"/>
+        </w:rPr>
+      </w:pPr>
+      <w:proofErr w:type="gramStart"/>
+      <w:r>
+        <w:rPr>
+          <w:rFonts w:ascii="Courier New" w:hAnsi="Courier New" w:cs="Courier New"/>
+          <w:sz w:val="20"/>
+          <w:szCs w:val="20"/>
+        </w:rPr>
+        <w:t>@yield(</w:t>
+      </w:r>
+      <w:proofErr w:type="gramEnd"/>
+      <w:r>
+        <w:rPr>
+          <w:rFonts w:ascii="Courier New" w:hAnsi="Courier New" w:cs="Courier New"/>
+          <w:sz w:val="20"/>
+          <w:szCs w:val="20"/>
+        </w:rPr>
+        <w:t>‘content’)</w:t>
+      </w:r>
+    </w:p>
+    <w:p>
+      <w:pPr>
+        <w:rPr>
+          <w:rFonts w:ascii="Courier New" w:hAnsi="Courier New" w:cs="Courier New"/>
+          <w:sz w:val="20"/>
+          <w:szCs w:val="20"/>
+        </w:rPr>
+      </w:pPr>
+      <w:proofErr w:type="gramStart"/>
+      <w:r>
+        <w:rPr>
+          <w:rFonts w:ascii="Courier New" w:hAnsi="Courier New" w:cs="Courier New"/>
+          <w:sz w:val="20"/>
+          <w:szCs w:val="20"/>
+        </w:rPr>
+        <w:t>@include(</w:t>
+      </w:r>
+      <w:proofErr w:type="gramEnd"/>
+      <w:r>
+        <w:rPr>
+          <w:rFonts w:ascii="Courier New" w:hAnsi="Courier New" w:cs="Courier New"/>
+          <w:sz w:val="20"/>
+          <w:szCs w:val="20"/>
+        </w:rPr>
+        <w:t>‘</w:t>
+      </w:r>
+      <w:proofErr w:type="spellStart"/>
+      <w:r>
+        <w:rPr>
+          <w:rFonts w:ascii="Courier New" w:hAnsi="Courier New" w:cs="Courier New"/>
+          <w:sz w:val="20"/>
+          <w:szCs w:val="20"/>
+        </w:rPr>
+        <w:t>inc.sidebar</w:t>
+      </w:r>
+      <w:proofErr w:type="spellEnd"/>
+      <w:r>
+        <w:rPr>
+          <w:rFonts w:ascii="Courier New" w:hAnsi="Courier New" w:cs="Courier New"/>
+          <w:sz w:val="20"/>
+          <w:szCs w:val="20"/>
+        </w:rPr>
+        <w:t>’)</w:t>
+      </w:r>
+    </w:p>
+    <w:p/>
+    <w:p>
+      <w:r>
+        <w:t>-----</w:t>
+      </w:r>
+      <w:proofErr w:type="spellStart"/>
+      <w:r>
+        <w:t>about.blade.php</w:t>
+      </w:r>
+      <w:proofErr w:type="spellEnd"/>
+      <w:r>
+        <w:t>-----</w:t>
+      </w:r>
+    </w:p>
+    <w:p>
+      <w:pPr>
+        <w:rPr>
+          <w:rFonts w:ascii="Courier New" w:hAnsi="Courier New" w:cs="Courier New"/>
+          <w:sz w:val="20"/>
+          <w:szCs w:val="20"/>
+        </w:rPr>
+      </w:pPr>
+      <w:proofErr w:type="gramStart"/>
+      <w:r>
+        <w:rPr>
+          <w:rFonts w:ascii="Courier New" w:hAnsi="Courier New" w:cs="Courier New"/>
+          <w:sz w:val="20"/>
+          <w:szCs w:val="20"/>
+        </w:rPr>
+        <w:t>@extends(</w:t>
+      </w:r>
+      <w:proofErr w:type="gramEnd"/>
+      <w:r>
+        <w:rPr>
+          <w:rFonts w:ascii="Courier New" w:hAnsi="Courier New" w:cs="Courier New"/>
+          <w:sz w:val="20"/>
+          <w:szCs w:val="20"/>
+        </w:rPr>
+        <w:t>‘</w:t>
+      </w:r>
+      <w:proofErr w:type="spellStart"/>
+      <w:r>
+        <w:rPr>
+          <w:rFonts w:ascii="Courier New" w:hAnsi="Courier New" w:cs="Courier New"/>
+          <w:sz w:val="20"/>
+          <w:szCs w:val="20"/>
+        </w:rPr>
+        <w:t>layout.app</w:t>
+      </w:r>
+      <w:proofErr w:type="spellEnd"/>
+      <w:r>
+        <w:rPr>
+          <w:rFonts w:ascii="Courier New" w:hAnsi="Courier New" w:cs="Courier New"/>
+          <w:sz w:val="20"/>
+          <w:szCs w:val="20"/>
+        </w:rPr>
+        <w:t>’)</w:t>
+      </w:r>
+    </w:p>
+    <w:p>
+      <w:pPr>
+        <w:rPr>
+          <w:rFonts w:ascii="Courier New" w:hAnsi="Courier New" w:cs="Courier New"/>
+          <w:sz w:val="20"/>
+          <w:szCs w:val="20"/>
+        </w:rPr>
+      </w:pPr>
+      <w:proofErr w:type="gramStart"/>
+      <w:r>
+        <w:rPr>
+          <w:rFonts w:ascii="Courier New" w:hAnsi="Courier New" w:cs="Courier New"/>
+          <w:sz w:val="20"/>
+          <w:szCs w:val="20"/>
+        </w:rPr>
+        <w:t>@section(</w:t>
+      </w:r>
+      <w:proofErr w:type="gramEnd"/>
+      <w:r>
+        <w:rPr>
+          <w:rFonts w:ascii="Courier New" w:hAnsi="Courier New" w:cs="Courier New"/>
+          <w:sz w:val="20"/>
+          <w:szCs w:val="20"/>
+        </w:rPr>
+        <w:t>‘sidebar</w:t>
+      </w:r>
+      <w:r>
+        <w:rPr>
+          <w:rFonts w:ascii="Courier New" w:hAnsi="Courier New" w:cs="Courier New"/>
+          <w:sz w:val="20"/>
+          <w:szCs w:val="20"/>
+        </w:rPr>
+        <w:t>’</w:t>
+      </w:r>
+      <w:r>
+        <w:rPr>
+          <w:rFonts w:ascii="Courier New" w:hAnsi="Courier New" w:cs="Courier New"/>
+          <w:sz w:val="20"/>
+          <w:szCs w:val="20"/>
+        </w:rPr>
+        <w:t>)</w:t>
+      </w:r>
+    </w:p>
+    <w:p>
+      <w:pPr>
+        <w:rPr>
+          <w:rFonts w:ascii="Courier New" w:hAnsi="Courier New" w:cs="Courier New"/>
+          <w:sz w:val="20"/>
+          <w:szCs w:val="20"/>
+        </w:rPr>
+      </w:pPr>
+      <w:r>
+        <w:rPr>
+          <w:rFonts w:ascii="Courier New" w:hAnsi="Courier New" w:cs="Courier New"/>
+          <w:sz w:val="20"/>
+          <w:szCs w:val="20"/>
+        </w:rPr>
+        <w:tab/>
+        <w:t>@parent</w:t>
+      </w:r>
+    </w:p>
+    <w:p>
+      <w:pPr>
+        <w:rPr>
+          <w:rFonts w:ascii="Courier New" w:hAnsi="Courier New" w:cs="Courier New"/>
+          <w:sz w:val="20"/>
+          <w:szCs w:val="20"/>
+        </w:rPr>
+      </w:pPr>
+      <w:r>
+        <w:rPr>
+          <w:rFonts w:ascii="Courier New" w:hAnsi="Courier New" w:cs="Courier New"/>
+          <w:sz w:val="20"/>
+          <w:szCs w:val="20"/>
+        </w:rPr>
+        <w:tab/>
+        <w:t>&lt;p&gt;This is appended to the sidebar</w:t>
+      </w:r>
+      <w:proofErr w:type="gramStart"/>
+      <w:r>
+        <w:rPr>
+          <w:rFonts w:ascii="Courier New" w:hAnsi="Courier New" w:cs="Courier New"/>
+          <w:sz w:val="20"/>
+          <w:szCs w:val="20"/>
+        </w:rPr>
+        <w:t>!&lt;</w:t>
+      </w:r>
+      <w:proofErr w:type="gramEnd"/>
+      <w:r>
+        <w:rPr>
+          <w:rFonts w:ascii="Courier New" w:hAnsi="Courier New" w:cs="Courier New"/>
+          <w:sz w:val="20"/>
+          <w:szCs w:val="20"/>
+        </w:rPr>
+        <w:t>/p&gt;</w:t>
+      </w:r>
+    </w:p>
+    <w:p>
+      <w:pPr>
+        <w:rPr>
+          <w:rFonts w:ascii="Courier New" w:hAnsi="Courier New" w:cs="Courier New"/>
+          <w:sz w:val="20"/>
+          <w:szCs w:val="20"/>
+        </w:rPr>
+      </w:pPr>
+      <w:r>
+        <w:rPr>
+          <w:rFonts w:ascii="Courier New" w:hAnsi="Courier New" w:cs="Courier New"/>
+          <w:sz w:val="20"/>
+          <w:szCs w:val="20"/>
+        </w:rPr>
+        <w:t>@</w:t>
+      </w:r>
+      <w:proofErr w:type="spellStart"/>
+      <w:r>
+        <w:rPr>
+          <w:rFonts w:ascii="Courier New" w:hAnsi="Courier New" w:cs="Courier New"/>
+          <w:sz w:val="20"/>
+          <w:szCs w:val="20"/>
+        </w:rPr>
+        <w:t>endsection</w:t>
+      </w:r>
+      <w:proofErr w:type="spellEnd"/>
+    </w:p>
+    <w:p>
+      <w:pPr>
+        <w:rPr>
+          <w:rFonts w:ascii="Courier New" w:hAnsi="Courier New" w:cs="Courier New"/>
+          <w:sz w:val="20"/>
+          <w:szCs w:val="20"/>
+        </w:rPr>
+      </w:pPr>
+      <w:bookmarkStart w:id="0" w:name="_GoBack"/>
+      <w:bookmarkEnd w:id="0"/>
+    </w:p>
+    <w:p>
+      <w:r>
+        <w:t>-----</w:t>
+      </w:r>
+      <w:proofErr w:type="spellStart"/>
+      <w:r>
+        <w:t>inc.sidebar.blade.php</w:t>
+      </w:r>
+      <w:proofErr w:type="spellEnd"/>
+      <w:r>
+        <w:t>------</w:t>
+      </w:r>
+    </w:p>
+    <w:p>
+      <w:pPr>
+        <w:rPr>
+          <w:rFonts w:ascii="Courier New" w:hAnsi="Courier New" w:cs="Courier New"/>
+          <w:sz w:val="20"/>
+          <w:szCs w:val="20"/>
+        </w:rPr>
+      </w:pPr>
+      <w:proofErr w:type="gramStart"/>
+      <w:r>
+        <w:rPr>
+          <w:rFonts w:ascii="Courier New" w:hAnsi="Courier New" w:cs="Courier New"/>
+          <w:sz w:val="20"/>
+          <w:szCs w:val="20"/>
+        </w:rPr>
+        <w:t>@section(</w:t>
+      </w:r>
+      <w:proofErr w:type="gramEnd"/>
+      <w:r>
+        <w:rPr>
+          <w:rFonts w:ascii="Courier New" w:hAnsi="Courier New" w:cs="Courier New"/>
+          <w:sz w:val="20"/>
+          <w:szCs w:val="20"/>
+        </w:rPr>
+        <w:t>‘sidebar’)</w:t>
+      </w:r>
+    </w:p>
+    <w:p>
+      <w:pPr>
+        <w:rPr>
+          <w:rFonts w:ascii="Courier New" w:hAnsi="Courier New" w:cs="Courier New"/>
+          <w:sz w:val="20"/>
+          <w:szCs w:val="20"/>
+        </w:rPr>
+      </w:pPr>
+      <w:r>
+        <w:rPr>
+          <w:rFonts w:ascii="Courier New" w:hAnsi="Courier New" w:cs="Courier New"/>
+          <w:sz w:val="20"/>
+          <w:szCs w:val="20"/>
+        </w:rPr>
+        <w:tab/>
+        <w:t>&lt;div class=”sidebar”&gt;</w:t>
+      </w:r>
+    </w:p>
+    <w:p>
+      <w:pPr>
+        <w:rPr>
+          <w:rFonts w:ascii="Courier New" w:hAnsi="Courier New" w:cs="Courier New"/>
+          <w:sz w:val="20"/>
+          <w:szCs w:val="20"/>
+        </w:rPr>
+      </w:pPr>
+      <w:r>
+        <w:rPr>
+          <w:rFonts w:ascii="Courier New" w:hAnsi="Courier New" w:cs="Courier New"/>
+          <w:sz w:val="20"/>
+          <w:szCs w:val="20"/>
+        </w:rPr>
+        <w:tab/>
+      </w:r>
+      <w:r>
+        <w:rPr>
+          <w:rFonts w:ascii="Courier New" w:hAnsi="Courier New" w:cs="Courier New"/>
+          <w:sz w:val="20"/>
+          <w:szCs w:val="20"/>
+        </w:rPr>
+        <w:tab/>
+        <w:t>&lt;h3&gt; Sidebar &lt;/h3&gt;</w:t>
+      </w:r>
+    </w:p>
+    <w:p>
+      <w:pPr>
+        <w:rPr>
+          <w:rFonts w:ascii="Courier New" w:hAnsi="Courier New" w:cs="Courier New"/>
+          <w:sz w:val="20"/>
+          <w:szCs w:val="20"/>
+        </w:rPr>
+      </w:pPr>
+      <w:r>
+        <w:rPr>
+          <w:rFonts w:ascii="Courier New" w:hAnsi="Courier New" w:cs="Courier New"/>
+          <w:sz w:val="20"/>
+          <w:szCs w:val="20"/>
+        </w:rPr>
+        <w:tab/>
+      </w:r>
+      <w:r>
+        <w:rPr>
+          <w:rFonts w:ascii="Courier New" w:hAnsi="Courier New" w:cs="Courier New"/>
+          <w:sz w:val="20"/>
+          <w:szCs w:val="20"/>
+        </w:rPr>
+        <w:tab/>
+        <w:t>@show</w:t>
+      </w:r>
+    </w:p>
+    <w:p>
+      <w:pPr>
+        <w:rPr>
+          <w:rFonts w:ascii="Courier New" w:hAnsi="Courier New" w:cs="Courier New"/>
+          <w:sz w:val="20"/>
+          <w:szCs w:val="20"/>
+        </w:rPr>
+      </w:pPr>
+      <w:r>
+        <w:rPr>
+          <w:rFonts w:ascii="Courier New" w:hAnsi="Courier New" w:cs="Courier New"/>
+          <w:sz w:val="20"/>
+          <w:szCs w:val="20"/>
+        </w:rPr>
+        <w:tab/>
+        <w:t>&lt;/div&gt;</w:t>
+      </w:r>
+    </w:p>
     <w:p/>
     <w:sectPr>
       <w:pgSz w:w="12240" w:h="15840"/>

</xml_diff>